<commit_message>
cw part 1 reviewed and converted to pdf - review again in morning and submit
</commit_message>
<xml_diff>
--- a/PDF    SET09103_cw_40538519.docx
+++ b/PDF    SET09103_cw_40538519.docx
@@ -2338,7 +2338,21 @@
           <w:rFonts w:ascii="Arial" w:eastAsia="Arial" w:hAnsi="Arial" w:cs="Arial"/>
           <w:color w:val="000000"/>
         </w:rPr>
-        <w:t xml:space="preserve">clubs on a given date. Once people have been connected, a mechanism will hopefully be setup </w:t>
+        <w:t>clubs</w:t>
+      </w:r>
+      <w:r>
+        <w:rPr>
+          <w:rFonts w:ascii="Arial" w:eastAsia="Arial" w:hAnsi="Arial" w:cs="Arial"/>
+          <w:color w:val="000000"/>
+        </w:rPr>
+        <w:t>,</w:t>
+      </w:r>
+      <w:r>
+        <w:rPr>
+          <w:rFonts w:ascii="Arial" w:eastAsia="Arial" w:hAnsi="Arial" w:cs="Arial"/>
+          <w:color w:val="000000"/>
+        </w:rPr>
+        <w:t xml:space="preserve"> on a given date. Once people have been connected, a mechanism will hopefully be setup </w:t>
       </w:r>
       <w:r>
         <w:rPr>
@@ -3044,6 +3058,8 @@
         <w:jc w:val="both"/>
         <w:rPr>
           <w:rFonts w:ascii="Arial" w:eastAsia="Arial" w:hAnsi="Arial" w:cs="Arial"/>
+          <w:b/>
+          <w:bCs/>
           <w:color w:val="000000"/>
         </w:rPr>
       </w:pPr>
@@ -3205,9 +3221,18 @@
       <w:r>
         <w:rPr>
           <w:rFonts w:ascii="Arial" w:eastAsia="Arial" w:hAnsi="Arial" w:cs="Arial"/>
-          <w:color w:val="000000"/>
-        </w:rPr>
-        <w:t xml:space="preserve">. Although dynamically creating the content </w:t>
+          <w:b/>
+          <w:bCs/>
+          <w:color w:val="000000"/>
+        </w:rPr>
+        <w:t xml:space="preserve">. </w:t>
+      </w:r>
+      <w:r>
+        <w:rPr>
+          <w:rFonts w:ascii="Arial" w:eastAsia="Arial" w:hAnsi="Arial" w:cs="Arial"/>
+          <w:color w:val="000000"/>
+        </w:rPr>
+        <w:t xml:space="preserve">Although dynamically creating the content </w:t>
       </w:r>
       <w:r>
         <w:rPr>
@@ -3221,14 +3246,42 @@
           <w:rFonts w:ascii="Arial" w:eastAsia="Arial" w:hAnsi="Arial" w:cs="Arial"/>
           <w:color w:val="000000"/>
         </w:rPr>
-        <w:t xml:space="preserve">has been shown to work, dynamically passing in the URL routes required for the </w:t>
-      </w:r>
-      <w:r>
-        <w:rPr>
-          <w:rFonts w:ascii="Arial" w:eastAsia="Arial" w:hAnsi="Arial" w:cs="Arial"/>
-          <w:color w:val="000000"/>
-        </w:rPr>
-        <w:t xml:space="preserve">buttons within the modal still need to be </w:t>
+        <w:t xml:space="preserve">has been shown to work, dynamically passing in the URL routes required </w:t>
+      </w:r>
+      <w:r>
+        <w:rPr>
+          <w:rFonts w:ascii="Arial" w:eastAsia="Arial" w:hAnsi="Arial" w:cs="Arial"/>
+          <w:color w:val="000000"/>
+        </w:rPr>
+        <w:t>(</w:t>
+      </w:r>
+      <w:r>
+        <w:rPr>
+          <w:rFonts w:ascii="Arial" w:eastAsia="Arial" w:hAnsi="Arial" w:cs="Arial"/>
+          <w:color w:val="000000"/>
+        </w:rPr>
+        <w:t xml:space="preserve">for the </w:t>
+      </w:r>
+      <w:r>
+        <w:rPr>
+          <w:rFonts w:ascii="Arial" w:eastAsia="Arial" w:hAnsi="Arial" w:cs="Arial"/>
+          <w:color w:val="000000"/>
+        </w:rPr>
+        <w:t>buttons</w:t>
+      </w:r>
+      <w:r>
+        <w:rPr>
+          <w:rFonts w:ascii="Arial" w:eastAsia="Arial" w:hAnsi="Arial" w:cs="Arial"/>
+          <w:color w:val="000000"/>
+        </w:rPr>
+        <w:t>)</w:t>
+      </w:r>
+      <w:r>
+        <w:rPr>
+          <w:rFonts w:ascii="Arial" w:eastAsia="Arial" w:hAnsi="Arial" w:cs="Arial"/>
+          <w:color w:val="000000"/>
+        </w:rPr>
+        <w:t xml:space="preserve"> within the modal still need to be </w:t>
       </w:r>
       <w:r>
         <w:rPr>
@@ -3617,17 +3670,7 @@
           <w:sz w:val="18"/>
           <w:szCs w:val="18"/>
         </w:rPr>
-        <w:t xml:space="preserve">Figure </w:t>
-      </w:r>
-      <w:r>
-        <w:rPr>
-          <w:b/>
-          <w:i/>
-          <w:color w:val="5E5E5E"/>
-          <w:sz w:val="18"/>
-          <w:szCs w:val="18"/>
-        </w:rPr>
-        <w:t>3</w:t>
+        <w:t>Figure 3</w:t>
       </w:r>
       <w:r>
         <w:rPr>
@@ -5524,7 +5567,21 @@
           <w:rFonts w:ascii="Arial" w:eastAsia="Arial" w:hAnsi="Arial" w:cs="Arial"/>
           <w:color w:val="000000"/>
         </w:rPr>
-        <w:t xml:space="preserve"> be viewed (so long as the user is still a member of the event / chat.</w:t>
+        <w:t xml:space="preserve"> be viewed (so long as the user is still a member of the event / chat</w:t>
+      </w:r>
+      <w:r>
+        <w:rPr>
+          <w:rFonts w:ascii="Arial" w:eastAsia="Arial" w:hAnsi="Arial" w:cs="Arial"/>
+          <w:color w:val="000000"/>
+        </w:rPr>
+        <w:t>)</w:t>
+      </w:r>
+      <w:r>
+        <w:rPr>
+          <w:rFonts w:ascii="Arial" w:eastAsia="Arial" w:hAnsi="Arial" w:cs="Arial"/>
+          <w:color w:val="000000"/>
+        </w:rPr>
+        <w:t>.</w:t>
       </w:r>
     </w:p>
     <w:p>
@@ -5776,14 +5833,7 @@
           <w:rFonts w:ascii="Arial" w:eastAsia="Arial" w:hAnsi="Arial" w:cs="Arial"/>
           <w:color w:val="000000"/>
         </w:rPr>
-        <w:t>The</w:t>
-      </w:r>
-      <w:r>
-        <w:rPr>
-          <w:rFonts w:ascii="Arial" w:eastAsia="Arial" w:hAnsi="Arial" w:cs="Arial"/>
-          <w:color w:val="000000"/>
-        </w:rPr>
-        <w:t>re should be a 404 page to assist users to find the page they were looking for if it cannot be found.</w:t>
+        <w:t>There should be a 404 page to assist users to find the page they were looking for if it cannot be found.</w:t>
       </w:r>
     </w:p>
     <w:p>
@@ -6244,44 +6294,16 @@
           <w:sz w:val="18"/>
           <w:szCs w:val="18"/>
         </w:rPr>
-        <w:t xml:space="preserve">Figure </w:t>
-      </w:r>
-      <w:r>
-        <w:rPr>
-          <w:b/>
+        <w:t>Figure 4</w:t>
+      </w:r>
+      <w:r>
+        <w:rPr>
           <w:i/>
           <w:color w:val="5E5E5E"/>
           <w:sz w:val="18"/>
           <w:szCs w:val="18"/>
         </w:rPr>
-        <w:t>4</w:t>
-      </w:r>
-      <w:r>
-        <w:rPr>
-          <w:i/>
-          <w:color w:val="5E5E5E"/>
-          <w:sz w:val="18"/>
-          <w:szCs w:val="18"/>
-        </w:rPr>
-        <w:t xml:space="preserve">. </w:t>
-      </w:r>
-      <w:r>
-        <w:rPr>
-          <w:i/>
-          <w:color w:val="5E5E5E"/>
-          <w:sz w:val="18"/>
-          <w:szCs w:val="18"/>
-        </w:rPr>
-        <w:t>Organisation tree</w:t>
-      </w:r>
-      <w:r>
-        <w:rPr>
-          <w:i/>
-          <w:color w:val="5E5E5E"/>
-          <w:sz w:val="18"/>
-          <w:szCs w:val="18"/>
-        </w:rPr>
-        <w:t xml:space="preserve"> (Dickinson, 2023)</w:t>
+        <w:t>. Organisation tree (Dickinson, 2023)</w:t>
       </w:r>
     </w:p>
     <w:p>
@@ -6582,17 +6604,7 @@
           <w:sz w:val="18"/>
           <w:szCs w:val="18"/>
         </w:rPr>
-        <w:t xml:space="preserve">Figure </w:t>
-      </w:r>
-      <w:r>
-        <w:rPr>
-          <w:b/>
-          <w:i/>
-          <w:color w:val="5E5E5E"/>
-          <w:sz w:val="18"/>
-          <w:szCs w:val="18"/>
-        </w:rPr>
-        <w:t>5</w:t>
+        <w:t>Figure 5</w:t>
       </w:r>
       <w:r>
         <w:rPr>
@@ -6791,44 +6803,16 @@
           <w:sz w:val="18"/>
           <w:szCs w:val="18"/>
         </w:rPr>
-        <w:t xml:space="preserve">Figure </w:t>
-      </w:r>
-      <w:r>
-        <w:rPr>
-          <w:b/>
+        <w:t>Figure 6</w:t>
+      </w:r>
+      <w:r>
+        <w:rPr>
           <w:i/>
           <w:color w:val="5E5E5E"/>
           <w:sz w:val="18"/>
           <w:szCs w:val="18"/>
         </w:rPr>
-        <w:t>6</w:t>
-      </w:r>
-      <w:r>
-        <w:rPr>
-          <w:i/>
-          <w:color w:val="5E5E5E"/>
-          <w:sz w:val="18"/>
-          <w:szCs w:val="18"/>
-        </w:rPr>
-        <w:t xml:space="preserve">. </w:t>
-      </w:r>
-      <w:r>
-        <w:rPr>
-          <w:i/>
-          <w:color w:val="5E5E5E"/>
-          <w:sz w:val="18"/>
-          <w:szCs w:val="18"/>
-        </w:rPr>
-        <w:t>Manage subscriptions - modal</w:t>
-      </w:r>
-      <w:r>
-        <w:rPr>
-          <w:i/>
-          <w:color w:val="5E5E5E"/>
-          <w:sz w:val="18"/>
-          <w:szCs w:val="18"/>
-        </w:rPr>
-        <w:t xml:space="preserve"> (Dickinson, 2023</w:t>
+        <w:t>. Manage subscriptions - modal (Dickinson, 2023</w:t>
       </w:r>
       <w:r>
         <w:rPr>
@@ -7017,35 +7001,16 @@
           <w:sz w:val="18"/>
           <w:szCs w:val="18"/>
         </w:rPr>
-        <w:t xml:space="preserve">Figure </w:t>
-      </w:r>
-      <w:r>
-        <w:rPr>
-          <w:b/>
+        <w:t>Figure 7</w:t>
+      </w:r>
+      <w:r>
+        <w:rPr>
           <w:i/>
           <w:color w:val="5E5E5E"/>
           <w:sz w:val="18"/>
           <w:szCs w:val="18"/>
         </w:rPr>
-        <w:t>7</w:t>
-      </w:r>
-      <w:r>
-        <w:rPr>
-          <w:i/>
-          <w:color w:val="5E5E5E"/>
-          <w:sz w:val="18"/>
-          <w:szCs w:val="18"/>
-        </w:rPr>
-        <w:t xml:space="preserve">. </w:t>
-      </w:r>
-      <w:r>
-        <w:rPr>
-          <w:i/>
-          <w:color w:val="5E5E5E"/>
-          <w:sz w:val="18"/>
-          <w:szCs w:val="18"/>
-        </w:rPr>
-        <w:t>Find</w:t>
+        <w:t>. Find</w:t>
       </w:r>
       <w:r>
         <w:rPr>
@@ -7198,44 +7163,16 @@
           <w:sz w:val="18"/>
           <w:szCs w:val="18"/>
         </w:rPr>
-        <w:t xml:space="preserve">Figure </w:t>
-      </w:r>
-      <w:r>
-        <w:rPr>
-          <w:b/>
+        <w:t>Figure 8</w:t>
+      </w:r>
+      <w:r>
+        <w:rPr>
           <w:i/>
           <w:color w:val="5E5E5E"/>
           <w:sz w:val="18"/>
           <w:szCs w:val="18"/>
         </w:rPr>
-        <w:t>8</w:t>
-      </w:r>
-      <w:r>
-        <w:rPr>
-          <w:i/>
-          <w:color w:val="5E5E5E"/>
-          <w:sz w:val="18"/>
-          <w:szCs w:val="18"/>
-        </w:rPr>
-        <w:t xml:space="preserve">. </w:t>
-      </w:r>
-      <w:r>
-        <w:rPr>
-          <w:i/>
-          <w:color w:val="5E5E5E"/>
-          <w:sz w:val="18"/>
-          <w:szCs w:val="18"/>
-        </w:rPr>
-        <w:t>My game chats page</w:t>
-      </w:r>
-      <w:r>
-        <w:rPr>
-          <w:i/>
-          <w:color w:val="5E5E5E"/>
-          <w:sz w:val="18"/>
-          <w:szCs w:val="18"/>
-        </w:rPr>
-        <w:t xml:space="preserve"> (Dickinson, 2023)</w:t>
+        <w:t>. My game chats page (Dickinson, 2023)</w:t>
       </w:r>
     </w:p>
     <w:p>
@@ -7356,44 +7293,16 @@
           <w:sz w:val="18"/>
           <w:szCs w:val="18"/>
         </w:rPr>
-        <w:t xml:space="preserve">Figure </w:t>
-      </w:r>
-      <w:r>
-        <w:rPr>
-          <w:b/>
+        <w:t>Figure 9</w:t>
+      </w:r>
+      <w:r>
+        <w:rPr>
           <w:i/>
           <w:color w:val="5E5E5E"/>
           <w:sz w:val="18"/>
           <w:szCs w:val="18"/>
         </w:rPr>
-        <w:t>9</w:t>
-      </w:r>
-      <w:r>
-        <w:rPr>
-          <w:i/>
-          <w:color w:val="5E5E5E"/>
-          <w:sz w:val="18"/>
-          <w:szCs w:val="18"/>
-        </w:rPr>
-        <w:t xml:space="preserve">. </w:t>
-      </w:r>
-      <w:r>
-        <w:rPr>
-          <w:i/>
-          <w:color w:val="5E5E5E"/>
-          <w:sz w:val="18"/>
-          <w:szCs w:val="18"/>
-        </w:rPr>
-        <w:t>Initial colour pallet</w:t>
-      </w:r>
-      <w:r>
-        <w:rPr>
-          <w:i/>
-          <w:color w:val="5E5E5E"/>
-          <w:sz w:val="18"/>
-          <w:szCs w:val="18"/>
-        </w:rPr>
-        <w:t xml:space="preserve"> (Dickinson, 2023)</w:t>
+        <w:t>. Initial colour pallet (Dickinson, 2023)</w:t>
       </w:r>
     </w:p>
     <w:p>
@@ -7607,44 +7516,16 @@
           <w:sz w:val="18"/>
           <w:szCs w:val="18"/>
         </w:rPr>
-        <w:t xml:space="preserve">Figure </w:t>
-      </w:r>
-      <w:r>
-        <w:rPr>
-          <w:b/>
+        <w:t>Figure 10</w:t>
+      </w:r>
+      <w:r>
+        <w:rPr>
           <w:i/>
           <w:color w:val="5E5E5E"/>
           <w:sz w:val="18"/>
           <w:szCs w:val="18"/>
         </w:rPr>
-        <w:t>10</w:t>
-      </w:r>
-      <w:r>
-        <w:rPr>
-          <w:i/>
-          <w:color w:val="5E5E5E"/>
-          <w:sz w:val="18"/>
-          <w:szCs w:val="18"/>
-        </w:rPr>
-        <w:t xml:space="preserve">. </w:t>
-      </w:r>
-      <w:r>
-        <w:rPr>
-          <w:i/>
-          <w:color w:val="5E5E5E"/>
-          <w:sz w:val="18"/>
-          <w:szCs w:val="18"/>
-        </w:rPr>
-        <w:t>Database ER diagram</w:t>
-      </w:r>
-      <w:r>
-        <w:rPr>
-          <w:i/>
-          <w:color w:val="5E5E5E"/>
-          <w:sz w:val="18"/>
-          <w:szCs w:val="18"/>
-        </w:rPr>
-        <w:t xml:space="preserve"> (Dickinson, 2023)</w:t>
+        <w:t>. Database ER diagram (Dickinson, 2023)</w:t>
       </w:r>
     </w:p>
     <w:p>
@@ -8627,7 +8508,7 @@
           <w:color w:val="000000"/>
         </w:rPr>
       </w:pPr>
-      <w:hyperlink r:id="rId25" w:history="1">
+      <w:hyperlink r:id="rId25" w:anchor=":~:text=Use%20Bootstrap's%20JavaScript%20modal%20plugin,notifications%2C%20or%20completely%20custom%20content" w:history="1">
         <w:r>
           <w:rPr>
             <w:rStyle w:val="Hyperlink"/>
@@ -8641,14 +8522,7 @@
           <w:rFonts w:ascii="Arial" w:eastAsia="Arial" w:hAnsi="Arial" w:cs="Arial"/>
           <w:color w:val="000000"/>
         </w:rPr>
-        <w:t>.</w:t>
-      </w:r>
-      <w:r>
-        <w:rPr>
-          <w:rFonts w:ascii="Arial" w:eastAsia="Arial" w:hAnsi="Arial" w:cs="Arial"/>
-          <w:color w:val="000000"/>
-        </w:rPr>
-        <w:t xml:space="preserve"> (accessed </w:t>
+        <w:t xml:space="preserve">. (accessed </w:t>
       </w:r>
       <w:r>
         <w:rPr>
@@ -10835,80 +10709,16 @@
           <w:sz w:val="18"/>
           <w:szCs w:val="18"/>
         </w:rPr>
-        <w:t>Figure A-</w:t>
-      </w:r>
-      <w:r>
-        <w:rPr>
-          <w:b/>
+        <w:t>Figure A-2</w:t>
+      </w:r>
+      <w:r>
+        <w:rPr>
           <w:i/>
           <w:color w:val="5E5E5E"/>
           <w:sz w:val="18"/>
           <w:szCs w:val="18"/>
         </w:rPr>
-        <w:t>2</w:t>
-      </w:r>
-      <w:r>
-        <w:rPr>
-          <w:i/>
-          <w:color w:val="5E5E5E"/>
-          <w:sz w:val="18"/>
-          <w:szCs w:val="18"/>
-        </w:rPr>
-        <w:t xml:space="preserve">. </w:t>
-      </w:r>
-      <w:r>
-        <w:rPr>
-          <w:i/>
-          <w:color w:val="5E5E5E"/>
-          <w:sz w:val="18"/>
-          <w:szCs w:val="18"/>
-        </w:rPr>
-        <w:t>Sign up</w:t>
-      </w:r>
-      <w:r>
-        <w:rPr>
-          <w:i/>
-          <w:color w:val="5E5E5E"/>
-          <w:sz w:val="18"/>
-          <w:szCs w:val="18"/>
-        </w:rPr>
-        <w:t xml:space="preserve"> </w:t>
-      </w:r>
-      <w:r>
-        <w:rPr>
-          <w:i/>
-          <w:color w:val="5E5E5E"/>
-          <w:sz w:val="18"/>
-          <w:szCs w:val="18"/>
-        </w:rPr>
-        <w:t>–</w:t>
-      </w:r>
-      <w:r>
-        <w:rPr>
-          <w:i/>
-          <w:color w:val="5E5E5E"/>
-          <w:sz w:val="18"/>
-          <w:szCs w:val="18"/>
-        </w:rPr>
-        <w:t xml:space="preserve"> </w:t>
-      </w:r>
-      <w:r>
-        <w:rPr>
-          <w:i/>
-          <w:color w:val="5E5E5E"/>
-          <w:sz w:val="18"/>
-          <w:szCs w:val="18"/>
-        </w:rPr>
-        <w:t>Bootstrap modal</w:t>
-      </w:r>
-      <w:r>
-        <w:rPr>
-          <w:i/>
-          <w:color w:val="5E5E5E"/>
-          <w:sz w:val="18"/>
-          <w:szCs w:val="18"/>
-        </w:rPr>
-        <w:t xml:space="preserve"> (Dickinson, 2023)</w:t>
+        <w:t>. Sign up – Bootstrap modal (Dickinson, 2023)</w:t>
       </w:r>
     </w:p>
     <w:p>
@@ -11014,25 +10824,7 @@
           <w:sz w:val="18"/>
           <w:szCs w:val="18"/>
         </w:rPr>
-        <w:t xml:space="preserve">. </w:t>
-      </w:r>
-      <w:r>
-        <w:rPr>
-          <w:i/>
-          <w:color w:val="5E5E5E"/>
-          <w:sz w:val="18"/>
-          <w:szCs w:val="18"/>
-        </w:rPr>
-        <w:t xml:space="preserve">Log in </w:t>
-      </w:r>
-      <w:r>
-        <w:rPr>
-          <w:i/>
-          <w:color w:val="5E5E5E"/>
-          <w:sz w:val="18"/>
-          <w:szCs w:val="18"/>
-        </w:rPr>
-        <w:t>– Bootstrap modal (Dickinson, 2023)</w:t>
+        <w:t>. Log in – Bootstrap modal (Dickinson, 2023)</w:t>
       </w:r>
     </w:p>
     <w:p>
@@ -11154,25 +10946,7 @@
           <w:sz w:val="18"/>
           <w:szCs w:val="18"/>
         </w:rPr>
-        <w:t xml:space="preserve">. </w:t>
-      </w:r>
-      <w:r>
-        <w:rPr>
-          <w:i/>
-          <w:color w:val="5E5E5E"/>
-          <w:sz w:val="18"/>
-          <w:szCs w:val="18"/>
-        </w:rPr>
-        <w:t>Home - authenticated</w:t>
-      </w:r>
-      <w:r>
-        <w:rPr>
-          <w:i/>
-          <w:color w:val="5E5E5E"/>
-          <w:sz w:val="18"/>
-          <w:szCs w:val="18"/>
-        </w:rPr>
-        <w:t xml:space="preserve"> (Dickinson, 2023)</w:t>
+        <w:t>. Home - authenticated (Dickinson, 2023)</w:t>
       </w:r>
     </w:p>
     <w:p>
@@ -11276,44 +11050,16 @@
           <w:sz w:val="18"/>
           <w:szCs w:val="18"/>
         </w:rPr>
-        <w:t>Figure A-</w:t>
-      </w:r>
-      <w:r>
-        <w:rPr>
-          <w:b/>
+        <w:t>Figure A-5</w:t>
+      </w:r>
+      <w:r>
+        <w:rPr>
           <w:i/>
           <w:color w:val="5E5E5E"/>
           <w:sz w:val="18"/>
           <w:szCs w:val="18"/>
         </w:rPr>
-        <w:t>5</w:t>
-      </w:r>
-      <w:r>
-        <w:rPr>
-          <w:i/>
-          <w:color w:val="5E5E5E"/>
-          <w:sz w:val="18"/>
-          <w:szCs w:val="18"/>
-        </w:rPr>
-        <w:t xml:space="preserve">. </w:t>
-      </w:r>
-      <w:r>
-        <w:rPr>
-          <w:i/>
-          <w:color w:val="5E5E5E"/>
-          <w:sz w:val="18"/>
-          <w:szCs w:val="18"/>
-        </w:rPr>
-        <w:t>Manage subscriptions</w:t>
-      </w:r>
-      <w:r>
-        <w:rPr>
-          <w:i/>
-          <w:color w:val="5E5E5E"/>
-          <w:sz w:val="18"/>
-          <w:szCs w:val="18"/>
-        </w:rPr>
-        <w:t xml:space="preserve"> – Bootstrap modal (Dickinson, 2023)</w:t>
+        <w:t>. Manage subscriptions – Bootstrap modal (Dickinson, 2023)</w:t>
       </w:r>
     </w:p>
     <w:p>
@@ -11416,44 +11162,16 @@
           <w:sz w:val="18"/>
           <w:szCs w:val="18"/>
         </w:rPr>
-        <w:t>Figure A-</w:t>
-      </w:r>
-      <w:r>
-        <w:rPr>
-          <w:b/>
+        <w:t>Figure A-6</w:t>
+      </w:r>
+      <w:r>
+        <w:rPr>
           <w:i/>
           <w:color w:val="5E5E5E"/>
           <w:sz w:val="18"/>
           <w:szCs w:val="18"/>
         </w:rPr>
-        <w:t>6</w:t>
-      </w:r>
-      <w:r>
-        <w:rPr>
-          <w:i/>
-          <w:color w:val="5E5E5E"/>
-          <w:sz w:val="18"/>
-          <w:szCs w:val="18"/>
-        </w:rPr>
-        <w:t xml:space="preserve">. </w:t>
-      </w:r>
-      <w:r>
-        <w:rPr>
-          <w:i/>
-          <w:color w:val="5E5E5E"/>
-          <w:sz w:val="18"/>
-          <w:szCs w:val="18"/>
-        </w:rPr>
-        <w:t>Update handicap</w:t>
-      </w:r>
-      <w:r>
-        <w:rPr>
-          <w:i/>
-          <w:color w:val="5E5E5E"/>
-          <w:sz w:val="18"/>
-          <w:szCs w:val="18"/>
-        </w:rPr>
-        <w:t xml:space="preserve"> – Bootstrap modal (Dickinson, 2023)</w:t>
+        <w:t>. Update handicap – Bootstrap modal (Dickinson, 2023)</w:t>
       </w:r>
     </w:p>
     <w:p>
@@ -11579,16 +11297,7 @@
           <w:sz w:val="18"/>
           <w:szCs w:val="18"/>
         </w:rPr>
-        <w:t xml:space="preserve">. </w:t>
-      </w:r>
-      <w:r>
-        <w:rPr>
-          <w:i/>
-          <w:color w:val="5E5E5E"/>
-          <w:sz w:val="18"/>
-          <w:szCs w:val="18"/>
-        </w:rPr>
-        <w:t>Find game</w:t>
+        <w:t>. Find game</w:t>
       </w:r>
       <w:r>
         <w:rPr>
@@ -11712,44 +11421,16 @@
           <w:sz w:val="18"/>
           <w:szCs w:val="18"/>
         </w:rPr>
-        <w:t>Figure A-</w:t>
-      </w:r>
-      <w:r>
-        <w:rPr>
-          <w:b/>
+        <w:t>Figure A-8</w:t>
+      </w:r>
+      <w:r>
+        <w:rPr>
           <w:i/>
           <w:color w:val="5E5E5E"/>
           <w:sz w:val="18"/>
           <w:szCs w:val="18"/>
         </w:rPr>
-        <w:t>8</w:t>
-      </w:r>
-      <w:r>
-        <w:rPr>
-          <w:i/>
-          <w:color w:val="5E5E5E"/>
-          <w:sz w:val="18"/>
-          <w:szCs w:val="18"/>
-        </w:rPr>
-        <w:t xml:space="preserve">. </w:t>
-      </w:r>
-      <w:r>
-        <w:rPr>
-          <w:i/>
-          <w:color w:val="5E5E5E"/>
-          <w:sz w:val="18"/>
-          <w:szCs w:val="18"/>
-        </w:rPr>
-        <w:t>Create a game - authenticated</w:t>
-      </w:r>
-      <w:r>
-        <w:rPr>
-          <w:i/>
-          <w:color w:val="5E5E5E"/>
-          <w:sz w:val="18"/>
-          <w:szCs w:val="18"/>
-        </w:rPr>
-        <w:t xml:space="preserve"> (Dickinson, 2023)</w:t>
+        <w:t>. Create a game - authenticated (Dickinson, 2023)</w:t>
       </w:r>
     </w:p>
     <w:p>
@@ -11836,44 +11517,16 @@
           <w:sz w:val="18"/>
           <w:szCs w:val="18"/>
         </w:rPr>
-        <w:t>Figure A-</w:t>
-      </w:r>
-      <w:r>
-        <w:rPr>
-          <w:b/>
+        <w:t>Figure A-9</w:t>
+      </w:r>
+      <w:r>
+        <w:rPr>
           <w:i/>
           <w:color w:val="5E5E5E"/>
           <w:sz w:val="18"/>
           <w:szCs w:val="18"/>
         </w:rPr>
-        <w:t>9</w:t>
-      </w:r>
-      <w:r>
-        <w:rPr>
-          <w:i/>
-          <w:color w:val="5E5E5E"/>
-          <w:sz w:val="18"/>
-          <w:szCs w:val="18"/>
-        </w:rPr>
-        <w:t xml:space="preserve">. </w:t>
-      </w:r>
-      <w:r>
-        <w:rPr>
-          <w:i/>
-          <w:color w:val="5E5E5E"/>
-          <w:sz w:val="18"/>
-          <w:szCs w:val="18"/>
-        </w:rPr>
-        <w:t>Add a club - authenticated</w:t>
-      </w:r>
-      <w:r>
-        <w:rPr>
-          <w:i/>
-          <w:color w:val="5E5E5E"/>
-          <w:sz w:val="18"/>
-          <w:szCs w:val="18"/>
-        </w:rPr>
-        <w:t xml:space="preserve"> (Dickinson, 2023)</w:t>
+        <w:t>. Add a club - authenticated (Dickinson, 2023)</w:t>
       </w:r>
     </w:p>
     <w:p>
@@ -11979,17 +11632,7 @@
           <w:sz w:val="18"/>
           <w:szCs w:val="18"/>
         </w:rPr>
-        <w:t>Figure A-</w:t>
-      </w:r>
-      <w:r>
-        <w:rPr>
-          <w:b/>
-          <w:i/>
-          <w:color w:val="5E5E5E"/>
-          <w:sz w:val="18"/>
-          <w:szCs w:val="18"/>
-        </w:rPr>
-        <w:t>10</w:t>
+        <w:t>Figure A-10</w:t>
       </w:r>
       <w:r>
         <w:rPr>
@@ -16093,6 +15736,7 @@
   <w:style w:type="character" w:default="1" w:styleId="DefaultParagraphFont">
     <w:name w:val="Default Paragraph Font"/>
     <w:uiPriority w:val="1"/>
+    <w:semiHidden/>
     <w:unhideWhenUsed/>
   </w:style>
   <w:style w:type="table" w:default="1" w:styleId="TableNormal">
@@ -17642,28 +17286,28 @@
 </file>
 
 <file path=customXml/item1.xml><?xml version="1.0" encoding="utf-8"?>
+<b:Sources xmlns:b="http://schemas.openxmlformats.org/officeDocument/2006/bibliography" xmlns="http://schemas.openxmlformats.org/officeDocument/2006/bibliography" SelectedStyle="\APASixthEditionOfficeOnline.xsl" StyleName="APA" Version="6"/>
+</file>
+
+<file path=customXml/item2.xml><?xml version="1.0" encoding="utf-8"?>
 <go:gDocsCustomXmlDataStorage xmlns:go="http://customooxmlschemas.google.com/" xmlns:r="http://schemas.openxmlformats.org/officeDocument/2006/relationships" uri="GoogleDocsCustomDataVersion1">
   <go:docsCustomData xmlns:go="http://customooxmlschemas.google.com/" roundtripDataSignature="AMtx7mhAdA7z3YghDLL1aAOv0mwSuM4Aow==">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</go:docsCustomData>
 </go:gDocsCustomXmlDataStorage>
 </file>
 
-<file path=customXml/item2.xml><?xml version="1.0" encoding="utf-8"?>
-<b:Sources xmlns:b="http://schemas.openxmlformats.org/officeDocument/2006/bibliography" xmlns="http://schemas.openxmlformats.org/officeDocument/2006/bibliography" SelectedStyle="\APASixthEditionOfficeOnline.xsl" StyleName="APA" Version="6"/>
+<file path=customXml/itemProps1.xml><?xml version="1.0" encoding="utf-8"?>
+<ds:datastoreItem xmlns:ds="http://schemas.openxmlformats.org/officeDocument/2006/customXml" ds:itemID="{8CA1D0F1-9E73-4CF7-9C89-7A7ECFD6B46E}">
+  <ds:schemaRefs>
+    <ds:schemaRef ds:uri="http://schemas.openxmlformats.org/officeDocument/2006/bibliography"/>
+  </ds:schemaRefs>
+</ds:datastoreItem>
 </file>
 
-<file path=customXml/itemProps1.xml><?xml version="1.0" encoding="utf-8"?>
+<file path=customXml/itemProps2.xml><?xml version="1.0" encoding="utf-8"?>
 <ds:datastoreItem xmlns:ds="http://schemas.openxmlformats.org/officeDocument/2006/customXml" ds:itemID="{11111111-1234-1234-1234-123412341234}">
   <ds:schemaRefs>
     <ds:schemaRef ds:uri="http://customooxmlschemas.google.com/"/>
     <ds:schemaRef ds:uri="http://schemas.openxmlformats.org/officeDocument/2006/relationships"/>
   </ds:schemaRefs>
 </ds:datastoreItem>
-</file>
-
-<file path=customXml/itemProps2.xml><?xml version="1.0" encoding="utf-8"?>
-<ds:datastoreItem xmlns:ds="http://schemas.openxmlformats.org/officeDocument/2006/customXml" ds:itemID="{8CA1D0F1-9E73-4CF7-9C89-7A7ECFD6B46E}">
-  <ds:schemaRefs>
-    <ds:schemaRef ds:uri="http://schemas.openxmlformats.org/officeDocument/2006/bibliography"/>
-  </ds:schemaRefs>
-</ds:datastoreItem>
 </file>
</xml_diff>